<commit_message>
added new classification without precautions to USS docco
</commit_message>
<xml_diff>
--- a/USS_descriptive.docx
+++ b/USS_descriptive.docx
@@ -257,7 +257,7 @@
         <w:pStyle w:val="BodyText"/>
       </w:pPr>
       <w:r>
-        <w:t xml:space="preserve">Based on their worries about catching the virus, as well as the self-reported effect of their worries and precautions on quality of life, we can divide research participants into one of four groups:</w:t>
+        <w:t xml:space="preserve">Based on their worries about catching the virus, as well as the self-reported effect of their worries, we can divide research participants into one of three groups:</w:t>
       </w:r>
     </w:p>
     <w:p>
@@ -289,6 +289,12 @@
       <w:r>
         <w:t xml:space="preserve">group (36%): those who had not worried once about catching Covid-19 over the previous three weeks;</w:t>
       </w:r>
+      <w:r>
+        <w:t xml:space="preserve"> </w:t>
+      </w:r>
+      <w:r>
+        <w:t xml:space="preserve">precautions against the virus;</w:t>
+      </w:r>
     </w:p>
     <w:p>
       <w:pPr>
@@ -308,7 +314,7 @@
         <w:t xml:space="preserve">‘</w:t>
       </w:r>
       <w:r>
-        <w:t xml:space="preserve">seemingly confused</w:t>
+        <w:t xml:space="preserve">worried but well-being unaffected</w:t>
       </w:r>
       <w:r>
         <w:t xml:space="preserve">’</w:t>
@@ -317,7 +323,7 @@
         <w:t xml:space="preserve"> </w:t>
       </w:r>
       <w:r>
-        <w:t xml:space="preserve">group (3%): those who had worried about catching Covid-19 but did not take any precautions against the virus;</w:t>
+        <w:t xml:space="preserve">group (32%): those who had worried, and quality of life was not affected; and,</w:t>
       </w:r>
     </w:p>
     <w:p>
@@ -338,7 +344,7 @@
         <w:t xml:space="preserve">‘</w:t>
       </w:r>
       <w:r>
-        <w:t xml:space="preserve">worried but well-being unaffected</w:t>
+        <w:t xml:space="preserve">worried and well-being affected</w:t>
       </w:r>
       <w:r>
         <w:t xml:space="preserve">’</w:t>
@@ -347,37 +353,7 @@
         <w:t xml:space="preserve"> </w:t>
       </w:r>
       <w:r>
-        <w:t xml:space="preserve">group (31%): those who had worried, took precautions, and quality of life was not affected; and,</w:t>
-      </w:r>
-    </w:p>
-    <w:p>
-      <w:pPr>
-        <w:pStyle w:val="Compact"/>
-        <w:numPr>
-          <w:numId w:val="1001"/>
-          <w:ilvl w:val="0"/>
-        </w:numPr>
-      </w:pPr>
-      <w:r>
-        <w:t xml:space="preserve">The</w:t>
-      </w:r>
-      <w:r>
-        <w:t xml:space="preserve"> </w:t>
-      </w:r>
-      <w:r>
-        <w:t xml:space="preserve">‘</w:t>
-      </w:r>
-      <w:r>
-        <w:t xml:space="preserve">worried and well-being affected</w:t>
-      </w:r>
-      <w:r>
-        <w:t xml:space="preserve">’</w:t>
-      </w:r>
-      <w:r>
-        <w:t xml:space="preserve"> </w:t>
-      </w:r>
-      <w:r>
-        <w:t xml:space="preserve">group (30%): those who had worried, took precautions, and quality of life was affected.</w:t>
+        <w:t xml:space="preserve">group (31%): those who had worried, took precautions, and quality of life was affected.</w:t>
       </w:r>
     </w:p>
     <w:p>

</xml_diff>